<commit_message>
Optional rebate for heat exchanger
</commit_message>
<xml_diff>
--- a/Boiler/Recover Exhaust Gas Heat/template.docx
+++ b/Boiler/Recover Exhaust Gas Heat/template.docx
@@ -307,7 +307,19 @@
               <w:rPr>
                 <w:spacing w:val="-3"/>
               </w:rPr>
-              <w:t>${IC}</w:t>
+              <w:t>${</w:t>
+            </w:r>
+            <w:r>
+              <w:rPr>
+                <w:spacing w:val="-3"/>
+              </w:rPr>
+              <w:t>M</w:t>
+            </w:r>
+            <w:r>
+              <w:rPr>
+                <w:spacing w:val="-3"/>
+              </w:rPr>
+              <w:t>IC}</w:t>
             </w:r>
           </w:p>
         </w:tc>
@@ -344,7 +356,19 @@
               <w:rPr>
                 <w:bCs/>
               </w:rPr>
-              <w:t>${PB}</w:t>
+              <w:t>${</w:t>
+            </w:r>
+            <w:r>
+              <w:rPr>
+                <w:bCs/>
+              </w:rPr>
+              <w:t>M</w:t>
+            </w:r>
+            <w:r>
+              <w:rPr>
+                <w:bCs/>
+              </w:rPr>
+              <w:t>PB}</w:t>
             </w:r>
           </w:p>
         </w:tc>
@@ -560,6 +584,7 @@
         </w:rPr>
         <w:t>${TI}</w:t>
       </w:r>
+      <w:proofErr w:type="spellStart"/>
       <w:r>
         <w:rPr>
           <w:vertAlign w:val="superscript"/>
@@ -569,6 +594,7 @@
       <w:r>
         <w:t>F</w:t>
       </w:r>
+      <w:proofErr w:type="spellEnd"/>
       <w:r>
         <w:t xml:space="preserve"> with a volume of </w:t>
       </w:r>
@@ -913,6 +939,7 @@
           <w:spacing w:val="-3"/>
         </w:rPr>
       </w:pPr>
+      <w:proofErr w:type="gramStart"/>
       <w:r>
         <w:rPr>
           <w:spacing w:val="-3"/>
@@ -925,6 +952,7 @@
         </w:rPr>
         <w:t>here</w:t>
       </w:r>
+      <w:proofErr w:type="gramEnd"/>
       <w:r>
         <w:rPr>
           <w:spacing w:val="-3"/>
@@ -975,7 +1003,14 @@
           <w:iCs/>
           <w:spacing w:val="-3"/>
         </w:rPr>
-        <w:t xml:space="preserve">; </w:t>
+        <w:t>:</w:t>
+      </w:r>
+      <w:r>
+        <w:rPr>
+          <w:iCs/>
+          <w:spacing w:val="-3"/>
+        </w:rPr>
+        <w:t xml:space="preserve"> </w:t>
       </w:r>
       <w:r>
         <w:rPr>
@@ -1046,6 +1081,7 @@
         </w:rPr>
         <w:t>exhaust gas (at ${TI}</w:t>
       </w:r>
+      <w:proofErr w:type="spellStart"/>
       <w:r>
         <w:rPr>
           <w:iCs/>
@@ -1059,14 +1095,29 @@
           <w:iCs/>
           <w:spacing w:val="-3"/>
         </w:rPr>
-        <w:t>F)</w:t>
-      </w:r>
-      <w:r>
-        <w:rPr>
-          <w:iCs/>
-          <w:spacing w:val="-3"/>
-        </w:rPr>
-        <w:t xml:space="preserve">; </w:t>
+        <w:t>F</w:t>
+      </w:r>
+      <w:proofErr w:type="spellEnd"/>
+      <w:r>
+        <w:rPr>
+          <w:iCs/>
+          <w:spacing w:val="-3"/>
+        </w:rPr>
+        <w:t>)</w:t>
+      </w:r>
+      <w:r>
+        <w:rPr>
+          <w:iCs/>
+          <w:spacing w:val="-3"/>
+        </w:rPr>
+        <w:t>:</w:t>
+      </w:r>
+      <w:r>
+        <w:rPr>
+          <w:iCs/>
+          <w:spacing w:val="-3"/>
+        </w:rPr>
+        <w:t xml:space="preserve"> </w:t>
       </w:r>
       <w:r>
         <w:rPr>
@@ -1075,12 +1126,21 @@
         </w:rPr>
         <w:t xml:space="preserve">${RHO} </w:t>
       </w:r>
-      <w:r>
-        <w:rPr>
-          <w:iCs/>
-          <w:spacing w:val="-3"/>
-        </w:rPr>
-        <w:t>lb/ft</w:t>
+      <w:proofErr w:type="spellStart"/>
+      <w:r>
+        <w:rPr>
+          <w:iCs/>
+          <w:spacing w:val="-3"/>
+        </w:rPr>
+        <w:t>lb</w:t>
+      </w:r>
+      <w:proofErr w:type="spellEnd"/>
+      <w:r>
+        <w:rPr>
+          <w:iCs/>
+          <w:spacing w:val="-3"/>
+        </w:rPr>
+        <w:t>/ft</w:t>
       </w:r>
       <w:r>
         <w:rPr>
@@ -1128,7 +1188,21 @@
           <w:spacing w:val="-3"/>
         </w:rPr>
         <w:tab/>
-        <w:t>= Conversion constant; 60 min/h</w:t>
+        <w:t>= Conversion constant</w:t>
+      </w:r>
+      <w:r>
+        <w:rPr>
+          <w:iCs/>
+          <w:spacing w:val="-3"/>
+        </w:rPr>
+        <w:t>:</w:t>
+      </w:r>
+      <w:r>
+        <w:rPr>
+          <w:iCs/>
+          <w:spacing w:val="-3"/>
+        </w:rPr>
+        <w:t xml:space="preserve"> 60 min/h</w:t>
       </w:r>
     </w:p>
     <w:p>
@@ -1199,6 +1273,7 @@
         </w:rPr>
         <w:t>${TI}</w:t>
       </w:r>
+      <w:proofErr w:type="spellStart"/>
       <w:r>
         <w:rPr>
           <w:iCs/>
@@ -1212,14 +1287,29 @@
           <w:iCs/>
           <w:spacing w:val="-3"/>
         </w:rPr>
-        <w:t>F)</w:t>
-      </w:r>
-      <w:r>
-        <w:rPr>
-          <w:iCs/>
-          <w:spacing w:val="-3"/>
-        </w:rPr>
-        <w:t xml:space="preserve">; </w:t>
+        <w:t>F</w:t>
+      </w:r>
+      <w:proofErr w:type="spellEnd"/>
+      <w:r>
+        <w:rPr>
+          <w:iCs/>
+          <w:spacing w:val="-3"/>
+        </w:rPr>
+        <w:t>)</w:t>
+      </w:r>
+      <w:r>
+        <w:rPr>
+          <w:iCs/>
+          <w:spacing w:val="-3"/>
+        </w:rPr>
+        <w:t>:</w:t>
+      </w:r>
+      <w:r>
+        <w:rPr>
+          <w:iCs/>
+          <w:spacing w:val="-3"/>
+        </w:rPr>
+        <w:t xml:space="preserve"> </w:t>
       </w:r>
       <w:r>
         <w:rPr>
@@ -1233,8 +1323,17 @@
           <w:iCs/>
           <w:spacing w:val="-3"/>
         </w:rPr>
-        <w:t>Btu/lb</w:t>
-      </w:r>
+        <w:t>Btu/</w:t>
+      </w:r>
+      <w:proofErr w:type="spellStart"/>
+      <w:r>
+        <w:rPr>
+          <w:iCs/>
+          <w:spacing w:val="-3"/>
+        </w:rPr>
+        <w:t>lb</w:t>
+      </w:r>
+      <w:proofErr w:type="spellEnd"/>
       <w:r>
         <w:rPr>
           <w:iCs/>
@@ -1304,7 +1403,13 @@
         <w:rPr>
           <w:spacing w:val="-3"/>
         </w:rPr>
-        <w:t xml:space="preserve">; </w:t>
+        <w:t>:</w:t>
+      </w:r>
+      <w:r>
+        <w:rPr>
+          <w:spacing w:val="-3"/>
+        </w:rPr>
+        <w:t xml:space="preserve"> </w:t>
       </w:r>
       <w:r>
         <w:rPr>
@@ -1381,7 +1486,7 @@
           <w:iCs/>
           <w:spacing w:val="-3"/>
         </w:rPr>
-        <w:t>;</w:t>
+        <w:t>:</w:t>
       </w:r>
       <w:r>
         <w:rPr>
@@ -1436,7 +1541,19 @@
           <w:spacing w:val="-3"/>
         </w:rPr>
         <w:tab/>
-        <w:t>= Efficiency of air-air heat exchanger; conservatively ${ETA}% (depends on design)</w:t>
+        <w:t>= Efficiency of air-air heat exchanger</w:t>
+      </w:r>
+      <w:r>
+        <w:rPr>
+          <w:spacing w:val="-3"/>
+        </w:rPr>
+        <w:t>:</w:t>
+      </w:r>
+      <w:r>
+        <w:rPr>
+          <w:spacing w:val="-3"/>
+        </w:rPr>
+        <w:t xml:space="preserve"> conservatively ${ETA}% (depends on design)</w:t>
       </w:r>
       <w:r>
         <w:rPr>
@@ -1485,7 +1602,19 @@
         <w:rPr>
           <w:spacing w:val="-3"/>
         </w:rPr>
-        <w:t xml:space="preserve"> operating hours; </w:t>
+        <w:t xml:space="preserve"> operating hours</w:t>
+      </w:r>
+      <w:r>
+        <w:rPr>
+          <w:spacing w:val="-3"/>
+        </w:rPr>
+        <w:t>:</w:t>
+      </w:r>
+      <w:r>
+        <w:rPr>
+          <w:spacing w:val="-3"/>
+        </w:rPr>
+        <w:t xml:space="preserve"> </w:t>
       </w:r>
       <w:r>
         <w:rPr>
@@ -1499,6 +1628,7 @@
         </w:rPr>
         <w:t xml:space="preserve"> </w:t>
       </w:r>
+      <w:proofErr w:type="spellStart"/>
       <w:r>
         <w:rPr>
           <w:spacing w:val="-3"/>
@@ -1511,12 +1641,21 @@
         </w:rPr>
         <w:t>s</w:t>
       </w:r>
-      <w:r>
-        <w:rPr>
-          <w:spacing w:val="-3"/>
-        </w:rPr>
-        <w:t>/yr</w:t>
-      </w:r>
+      <w:proofErr w:type="spellEnd"/>
+      <w:r>
+        <w:rPr>
+          <w:spacing w:val="-3"/>
+        </w:rPr>
+        <w:t>/</w:t>
+      </w:r>
+      <w:proofErr w:type="spellStart"/>
+      <w:r>
+        <w:rPr>
+          <w:spacing w:val="-3"/>
+        </w:rPr>
+        <w:t>yr</w:t>
+      </w:r>
+      <w:proofErr w:type="spellEnd"/>
       <w:r>
         <w:rPr>
           <w:spacing w:val="-3"/>
@@ -1561,7 +1700,21 @@
           <w:spacing w:val="-3"/>
         </w:rPr>
         <w:tab/>
-        <w:t>= Conversion constant; 1,000,000 Btu/MMBtu</w:t>
+        <w:t>= Conversion constant</w:t>
+      </w:r>
+      <w:r>
+        <w:rPr>
+          <w:iCs/>
+          <w:spacing w:val="-3"/>
+        </w:rPr>
+        <w:t>:</w:t>
+      </w:r>
+      <w:r>
+        <w:rPr>
+          <w:iCs/>
+          <w:spacing w:val="-3"/>
+        </w:rPr>
+        <w:t xml:space="preserve"> 1,000,000 Btu/MMBtu</w:t>
       </w:r>
     </w:p>
     <w:p>
@@ -1728,12 +1881,21 @@
         </w:rPr>
         <w:t xml:space="preserve">${RHO} </w:t>
       </w:r>
-      <w:r>
-        <w:rPr>
-          <w:iCs/>
-          <w:spacing w:val="-3"/>
-        </w:rPr>
-        <w:t>lb/ft</w:t>
+      <w:proofErr w:type="spellStart"/>
+      <w:r>
+        <w:rPr>
+          <w:iCs/>
+          <w:spacing w:val="-3"/>
+        </w:rPr>
+        <w:t>lb</w:t>
+      </w:r>
+      <w:proofErr w:type="spellEnd"/>
+      <w:r>
+        <w:rPr>
+          <w:iCs/>
+          <w:spacing w:val="-3"/>
+        </w:rPr>
+        <w:t>/ft</w:t>
       </w:r>
       <w:r>
         <w:rPr>
@@ -1803,8 +1965,17 @@
           <w:iCs/>
           <w:spacing w:val="-3"/>
         </w:rPr>
-        <w:t>Btu/lb</w:t>
-      </w:r>
+        <w:t>Btu/</w:t>
+      </w:r>
+      <w:proofErr w:type="spellStart"/>
+      <w:r>
+        <w:rPr>
+          <w:iCs/>
+          <w:spacing w:val="-3"/>
+        </w:rPr>
+        <w:t>lb</w:t>
+      </w:r>
+      <w:proofErr w:type="spellEnd"/>
       <w:r>
         <w:rPr>
           <w:iCs/>
@@ -1922,6 +2093,7 @@
         </w:rPr>
         <w:t xml:space="preserve"> </w:t>
       </w:r>
+      <w:proofErr w:type="spellStart"/>
       <w:r>
         <w:rPr>
           <w:spacing w:val="-3"/>
@@ -1934,12 +2106,21 @@
         </w:rPr>
         <w:t>s</w:t>
       </w:r>
-      <w:r>
-        <w:rPr>
-          <w:spacing w:val="-3"/>
-        </w:rPr>
-        <w:t>/yr</w:t>
-      </w:r>
+      <w:proofErr w:type="spellEnd"/>
+      <w:r>
+        <w:rPr>
+          <w:spacing w:val="-3"/>
+        </w:rPr>
+        <w:t>/</w:t>
+      </w:r>
+      <w:proofErr w:type="spellStart"/>
+      <w:r>
+        <w:rPr>
+          <w:spacing w:val="-3"/>
+        </w:rPr>
+        <w:t>yr</w:t>
+      </w:r>
+      <w:proofErr w:type="spellEnd"/>
       <w:r>
         <w:rPr>
           <w:spacing w:val="-3"/>
@@ -2093,7 +2274,19 @@
         <w:rPr>
           <w:spacing w:val="-3"/>
         </w:rPr>
-        <w:t xml:space="preserve">orsepower; </w:t>
+        <w:t>orsepower</w:t>
+      </w:r>
+      <w:r>
+        <w:rPr>
+          <w:spacing w:val="-3"/>
+        </w:rPr>
+        <w:t>:</w:t>
+      </w:r>
+      <w:r>
+        <w:rPr>
+          <w:spacing w:val="-3"/>
+        </w:rPr>
+        <w:t xml:space="preserve"> </w:t>
       </w:r>
       <w:r>
         <w:rPr>
@@ -2145,7 +2338,21 @@
           <w:spacing w:val="-3"/>
         </w:rPr>
         <w:tab/>
-        <w:t xml:space="preserve">= Conversion constant; </w:t>
+        <w:t>= Conversion constant</w:t>
+      </w:r>
+      <w:r>
+        <w:rPr>
+          <w:iCs/>
+          <w:spacing w:val="-3"/>
+        </w:rPr>
+        <w:t>:</w:t>
+      </w:r>
+      <w:r>
+        <w:rPr>
+          <w:iCs/>
+          <w:spacing w:val="-3"/>
+        </w:rPr>
+        <w:t xml:space="preserve"> </w:t>
       </w:r>
       <w:r>
         <w:rPr>
@@ -2212,7 +2419,21 @@
           <w:spacing w:val="-3"/>
         </w:rPr>
         <w:tab/>
-        <w:t>= Coincidence factor; ${CF}% per month</w:t>
+        <w:t>= Coincidence factor</w:t>
+      </w:r>
+      <w:r>
+        <w:rPr>
+          <w:iCs/>
+          <w:spacing w:val="-3"/>
+        </w:rPr>
+        <w:t>:</w:t>
+      </w:r>
+      <w:r>
+        <w:rPr>
+          <w:iCs/>
+          <w:spacing w:val="-3"/>
+        </w:rPr>
+        <w:t xml:space="preserve"> ${CF}% per month</w:t>
       </w:r>
     </w:p>
     <w:p>
@@ -2252,14 +2473,36 @@
           <w:spacing w:val="-3"/>
         </w:rPr>
         <w:tab/>
-        <w:t xml:space="preserve">= Conversion constant; </w:t>
-      </w:r>
-      <w:r>
-        <w:rPr>
-          <w:iCs/>
-          <w:spacing w:val="-3"/>
-        </w:rPr>
-        <w:t>12 mo</w:t>
+        <w:t>= Conversion constant</w:t>
+      </w:r>
+      <w:r>
+        <w:rPr>
+          <w:iCs/>
+          <w:spacing w:val="-3"/>
+        </w:rPr>
+        <w:t>:</w:t>
+      </w:r>
+      <w:r>
+        <w:rPr>
+          <w:iCs/>
+          <w:spacing w:val="-3"/>
+        </w:rPr>
+        <w:t xml:space="preserve"> </w:t>
+      </w:r>
+      <w:r>
+        <w:rPr>
+          <w:iCs/>
+          <w:spacing w:val="-3"/>
+        </w:rPr>
+        <w:t xml:space="preserve">12 </w:t>
+      </w:r>
+      <w:proofErr w:type="spellStart"/>
+      <w:r>
+        <w:rPr>
+          <w:iCs/>
+          <w:spacing w:val="-3"/>
+        </w:rPr>
+        <w:t>mo</w:t>
       </w:r>
       <w:r>
         <w:rPr>
@@ -2268,13 +2511,23 @@
         </w:rPr>
         <w:t>s</w:t>
       </w:r>
-      <w:r>
-        <w:rPr>
-          <w:iCs/>
-          <w:spacing w:val="-3"/>
-        </w:rPr>
-        <w:t>/yr</w:t>
-      </w:r>
+      <w:proofErr w:type="spellEnd"/>
+      <w:r>
+        <w:rPr>
+          <w:iCs/>
+          <w:spacing w:val="-3"/>
+        </w:rPr>
+        <w:t>/</w:t>
+      </w:r>
+      <w:proofErr w:type="spellStart"/>
+      <w:r>
+        <w:rPr>
+          <w:iCs/>
+          <w:spacing w:val="-3"/>
+        </w:rPr>
+        <w:t>yr</w:t>
+      </w:r>
+      <w:proofErr w:type="spellEnd"/>
     </w:p>
     <w:p>
       <w:pPr>
@@ -2495,7 +2748,14 @@
         <w:rPr>
           <w:spacing w:val="-3"/>
         </w:rPr>
-        <w:t>${OH} hr</w:t>
+        <w:t xml:space="preserve">${OH} </w:t>
+      </w:r>
+      <w:proofErr w:type="spellStart"/>
+      <w:r>
+        <w:rPr>
+          <w:spacing w:val="-3"/>
+        </w:rPr>
+        <w:t>hr</w:t>
       </w:r>
       <w:r>
         <w:rPr>
@@ -2503,12 +2763,21 @@
         </w:rPr>
         <w:t>s</w:t>
       </w:r>
-      <w:r>
-        <w:rPr>
-          <w:spacing w:val="-3"/>
-        </w:rPr>
-        <w:t>/yr</w:t>
-      </w:r>
+      <w:proofErr w:type="spellEnd"/>
+      <w:r>
+        <w:rPr>
+          <w:spacing w:val="-3"/>
+        </w:rPr>
+        <w:t>/</w:t>
+      </w:r>
+      <w:proofErr w:type="spellStart"/>
+      <w:r>
+        <w:rPr>
+          <w:spacing w:val="-3"/>
+        </w:rPr>
+        <w:t>yr</w:t>
+      </w:r>
+      <w:proofErr w:type="spellEnd"/>
     </w:p>
     <w:p>
       <w:pPr>
@@ -2574,8 +2843,18 @@
           <w:color w:val="000000"/>
           <w:lang w:eastAsia="zh-CN"/>
         </w:rPr>
-        <w:t>/yr</w:t>
-      </w:r>
+        <w:t>/</w:t>
+      </w:r>
+      <w:proofErr w:type="spellStart"/>
+      <w:r>
+        <w:rPr>
+          <w:rFonts w:eastAsia="Times New Roman"/>
+          <w:color w:val="000000"/>
+          <w:lang w:eastAsia="zh-CN"/>
+        </w:rPr>
+        <w:t>yr</w:t>
+      </w:r>
+      <w:proofErr w:type="spellEnd"/>
     </w:p>
     <w:p>
       <w:pPr>
@@ -2831,6 +3110,7 @@
         </w:rPr>
         <w:t xml:space="preserve"> </w:t>
       </w:r>
+      <w:proofErr w:type="spellStart"/>
       <w:r>
         <w:rPr>
           <w:spacing w:val="-3"/>
@@ -2843,11 +3123,26 @@
         </w:rPr>
         <w:t>s</w:t>
       </w:r>
-      <w:r>
-        <w:rPr>
-          <w:spacing w:val="-3"/>
-        </w:rPr>
-        <w:t xml:space="preserve">/yr </w:t>
+      <w:proofErr w:type="spellEnd"/>
+      <w:r>
+        <w:rPr>
+          <w:spacing w:val="-3"/>
+        </w:rPr>
+        <w:t>/</w:t>
+      </w:r>
+      <w:proofErr w:type="spellStart"/>
+      <w:r>
+        <w:rPr>
+          <w:spacing w:val="-3"/>
+        </w:rPr>
+        <w:t>yr</w:t>
+      </w:r>
+      <w:proofErr w:type="spellEnd"/>
+      <w:r>
+        <w:rPr>
+          <w:spacing w:val="-3"/>
+        </w:rPr>
+        <w:t xml:space="preserve"> </w:t>
       </w:r>
       <w:r>
         <w:rPr>
@@ -2877,8 +3172,16 @@
         <w:rPr>
           <w:spacing w:val="-3"/>
         </w:rPr>
-        <w:t>/mo</w:t>
-      </w:r>
+        <w:t>/</w:t>
+      </w:r>
+      <w:proofErr w:type="spellStart"/>
+      <w:r>
+        <w:rPr>
+          <w:spacing w:val="-3"/>
+        </w:rPr>
+        <w:t>mo</w:t>
+      </w:r>
+      <w:proofErr w:type="spellEnd"/>
     </w:p>
     <w:p>
       <w:pPr>
@@ -2941,8 +3244,16 @@
         <w:rPr>
           <w:spacing w:val="-3"/>
         </w:rPr>
-        <w:t>/yr</w:t>
-      </w:r>
+        <w:t>/</w:t>
+      </w:r>
+      <w:proofErr w:type="spellStart"/>
+      <w:r>
+        <w:rPr>
+          <w:spacing w:val="-3"/>
+        </w:rPr>
+        <w:t>yr</w:t>
+      </w:r>
+      <w:proofErr w:type="spellEnd"/>
     </w:p>
     <w:p>
       <w:pPr>
@@ -2987,7 +3298,13 @@
         <w:rPr>
           <w:spacing w:val="-3"/>
         </w:rPr>
-        <w:t xml:space="preserve">ost savings; </w:t>
+        <w:t>ost savings</w:t>
+      </w:r>
+      <w:r>
+        <w:rPr>
+          <w:spacing w:val="-3"/>
+        </w:rPr>
+        <w:t xml:space="preserve">, </w:t>
       </w:r>
       <w:r>
         <w:rPr>
@@ -3185,8 +3502,16 @@
         <w:rPr>
           <w:spacing w:val="-3"/>
         </w:rPr>
-        <w:t xml:space="preserve"> MMBtu/yr</w:t>
-      </w:r>
+        <w:t xml:space="preserve"> MMBtu/</w:t>
+      </w:r>
+      <w:proofErr w:type="spellStart"/>
+      <w:r>
+        <w:rPr>
+          <w:spacing w:val="-3"/>
+        </w:rPr>
+        <w:t>yr</w:t>
+      </w:r>
+      <w:proofErr w:type="spellEnd"/>
       <w:r>
         <w:rPr>
           <w:spacing w:val="-3"/>
@@ -3221,8 +3546,16 @@
         <w:rPr>
           <w:spacing w:val="-3"/>
         </w:rPr>
-        <w:t xml:space="preserve"> kWh/yr</w:t>
-      </w:r>
+        <w:t xml:space="preserve"> kWh/</w:t>
+      </w:r>
+      <w:proofErr w:type="spellStart"/>
+      <w:r>
+        <w:rPr>
+          <w:spacing w:val="-3"/>
+        </w:rPr>
+        <w:t>yr</w:t>
+      </w:r>
+      <w:proofErr w:type="spellEnd"/>
       <w:r>
         <w:rPr>
           <w:spacing w:val="-3"/>
@@ -3269,8 +3602,16 @@
         <w:rPr>
           <w:spacing w:val="-3"/>
         </w:rPr>
-        <w:t xml:space="preserve"> kW/yr</w:t>
-      </w:r>
+        <w:t xml:space="preserve"> kW/</w:t>
+      </w:r>
+      <w:proofErr w:type="spellStart"/>
+      <w:r>
+        <w:rPr>
+          <w:spacing w:val="-3"/>
+        </w:rPr>
+        <w:t>yr</w:t>
+      </w:r>
+      <w:proofErr w:type="spellEnd"/>
       <w:r>
         <w:rPr>
           <w:spacing w:val="-3"/>
@@ -3337,8 +3678,17 @@
           <w:iCs/>
           <w:spacing w:val="-3"/>
         </w:rPr>
-        <w:t>/yr</w:t>
-      </w:r>
+        <w:t>/</w:t>
+      </w:r>
+      <w:proofErr w:type="spellStart"/>
+      <w:r>
+        <w:rPr>
+          <w:iCs/>
+          <w:spacing w:val="-3"/>
+        </w:rPr>
+        <w:t>yr</w:t>
+      </w:r>
+      <w:proofErr w:type="spellEnd"/>
       <w:r>
         <w:rPr>
           <w:spacing w:val="-3"/>
@@ -3373,8 +3723,16 @@
         <w:rPr>
           <w:spacing w:val="-3"/>
         </w:rPr>
-        <w:t>/yr</w:t>
-      </w:r>
+        <w:t>/</w:t>
+      </w:r>
+      <w:proofErr w:type="spellStart"/>
+      <w:r>
+        <w:rPr>
+          <w:spacing w:val="-3"/>
+        </w:rPr>
+        <w:t>yr</w:t>
+      </w:r>
+      <w:proofErr w:type="spellEnd"/>
       <w:r>
         <w:rPr>
           <w:spacing w:val="-3"/>
@@ -3409,8 +3767,16 @@
         <w:rPr>
           <w:spacing w:val="-3"/>
         </w:rPr>
-        <w:t>/yr</w:t>
-      </w:r>
+        <w:t>/</w:t>
+      </w:r>
+      <w:proofErr w:type="spellStart"/>
+      <w:r>
+        <w:rPr>
+          <w:spacing w:val="-3"/>
+        </w:rPr>
+        <w:t>yr</w:t>
+      </w:r>
+      <w:proofErr w:type="spellEnd"/>
     </w:p>
     <w:p>
       <w:pPr>
@@ -3457,8 +3823,16 @@
         <w:rPr>
           <w:spacing w:val="-3"/>
         </w:rPr>
-        <w:t>/yr</w:t>
-      </w:r>
+        <w:t>/</w:t>
+      </w:r>
+      <w:proofErr w:type="spellStart"/>
+      <w:r>
+        <w:rPr>
+          <w:spacing w:val="-3"/>
+        </w:rPr>
+        <w:t>yr</w:t>
+      </w:r>
+      <w:proofErr w:type="spellEnd"/>
     </w:p>
     <w:p>
       <w:pPr>
@@ -3482,6 +3856,7 @@
         <w:spacing w:line="360" w:lineRule="auto"/>
         <w:jc w:val="both"/>
         <w:rPr>
+          <w:rFonts w:eastAsia="Times New Roman"/>
           <w:spacing w:val="-3"/>
         </w:rPr>
       </w:pPr>
@@ -3501,13 +3876,559 @@
         <w:rPr>
           <w:spacing w:val="-3"/>
         </w:rPr>
-        <w:t xml:space="preserve"> ${IC}</w:t>
-      </w:r>
-      <w:r>
-        <w:rPr>
+        <w:t xml:space="preserve"> ${IC</w:t>
+      </w:r>
+      <w:proofErr w:type="gramStart"/>
+      <w:r>
+        <w:rPr>
+          <w:spacing w:val="-3"/>
+        </w:rPr>
+        <w:t>}</w:t>
+      </w:r>
+      <w:r>
+        <w:rPr>
+          <w:rFonts w:eastAsia="Times New Roman"/>
           <w:spacing w:val="-3"/>
         </w:rPr>
         <w:t>.</w:t>
+      </w:r>
+      <w:r>
+        <w:rPr>
+          <w:rFonts w:eastAsia="Times New Roman"/>
+          <w:color w:val="000000"/>
+        </w:rPr>
+        <w:t>&lt;</w:t>
+      </w:r>
+      <w:proofErr w:type="gramEnd"/>
+      <w:r>
+        <w:rPr>
+          <w:rFonts w:eastAsia="Times New Roman"/>
+          <w:color w:val="000000"/>
+        </w:rPr>
+        <w:t>REBATE&gt;</w:t>
+      </w:r>
+    </w:p>
+    <w:p>
+      <w:pPr>
+        <w:pBdr>
+          <w:top w:val="nil"/>
+          <w:left w:val="nil"/>
+          <w:bottom w:val="nil"/>
+          <w:right w:val="nil"/>
+          <w:between w:val="nil"/>
+        </w:pBdr>
+        <w:spacing w:line="360" w:lineRule="auto"/>
+        <w:jc w:val="both"/>
+        <w:rPr>
+          <w:rFonts w:eastAsia="Times New Roman"/>
+          <w:color w:val="000000"/>
+        </w:rPr>
+      </w:pPr>
+      <w:r>
+        <w:rPr>
+          <w:rFonts w:eastAsia="Times New Roman"/>
+          <w:color w:val="000000"/>
+        </w:rPr>
+        <w:tab/>
+      </w:r>
+      <w:r>
+        <w:rPr>
+          <w:rFonts w:eastAsia="Times New Roman"/>
+          <w:color w:val="000000"/>
+        </w:rPr>
+        <w:t>However, there could be energy efficiency rebates available through your utility company, which could potentially reduce the overall capital cost and thereby the payback period. The savings from the rebate is calculated below.</w:t>
+      </w:r>
+    </w:p>
+    <w:p>
+      <w:pPr>
+        <w:pBdr>
+          <w:top w:val="nil"/>
+          <w:left w:val="nil"/>
+          <w:bottom w:val="nil"/>
+          <w:right w:val="nil"/>
+          <w:between w:val="nil"/>
+        </w:pBdr>
+        <w:spacing w:line="360" w:lineRule="auto"/>
+        <w:jc w:val="both"/>
+        <w:rPr>
+          <w:rFonts w:eastAsia="Times New Roman"/>
+          <w:color w:val="000000"/>
+        </w:rPr>
+      </w:pPr>
+      <w:r>
+        <w:rPr>
+          <w:rFonts w:eastAsia="Times New Roman"/>
+          <w:color w:val="000000"/>
+        </w:rPr>
+        <w:tab/>
+      </w:r>
+      <w:r>
+        <w:rPr>
+          <w:rFonts w:eastAsia="Times New Roman"/>
+          <w:color w:val="000000"/>
+        </w:rPr>
+        <w:t>RB</w:t>
+      </w:r>
+      <w:r>
+        <w:rPr>
+          <w:rFonts w:eastAsia="Times New Roman"/>
+          <w:color w:val="000000"/>
+        </w:rPr>
+        <w:tab/>
+      </w:r>
+      <w:r>
+        <w:rPr>
+          <w:rFonts w:eastAsia="Times New Roman"/>
+          <w:color w:val="000000"/>
+        </w:rPr>
+        <w:t xml:space="preserve">= </w:t>
+      </w:r>
+      <w:r>
+        <w:rPr>
+          <w:rFonts w:eastAsia="Times New Roman"/>
+          <w:color w:val="000000"/>
+        </w:rPr>
+        <w:t>${NRR}</w:t>
+      </w:r>
+      <w:r>
+        <w:rPr>
+          <w:rFonts w:eastAsia="Times New Roman"/>
+          <w:color w:val="000000"/>
+        </w:rPr>
+        <w:sym w:font="Symbol" w:char="F0D7"/>
+      </w:r>
+      <w:proofErr w:type="spellStart"/>
+      <w:r>
+        <w:rPr>
+          <w:rFonts w:eastAsia="Times New Roman"/>
+          <w:color w:val="000000"/>
+        </w:rPr>
+        <w:t>yr</w:t>
+      </w:r>
+      <w:proofErr w:type="spellEnd"/>
+      <w:r>
+        <w:rPr>
+          <w:rFonts w:eastAsia="Times New Roman"/>
+          <w:color w:val="000000"/>
+        </w:rPr>
+        <w:t>/kWh</w:t>
+      </w:r>
+      <w:r>
+        <w:rPr>
+          <w:rFonts w:eastAsia="Times New Roman"/>
+          <w:color w:val="000000"/>
+        </w:rPr>
+        <w:t xml:space="preserve"> </w:t>
+      </w:r>
+      <w:r>
+        <w:t>×</w:t>
+      </w:r>
+      <w:r>
+        <w:rPr>
+          <w:rFonts w:eastAsia="Times New Roman"/>
+          <w:color w:val="000000"/>
+        </w:rPr>
+        <w:t xml:space="preserve"> </w:t>
+      </w:r>
+      <w:r>
+        <w:rPr>
+          <w:rFonts w:eastAsia="Times New Roman"/>
+          <w:color w:val="000000"/>
+        </w:rPr>
+        <w:t>NGS</w:t>
+      </w:r>
+    </w:p>
+    <w:p>
+      <w:pPr>
+        <w:pBdr>
+          <w:top w:val="nil"/>
+          <w:left w:val="nil"/>
+          <w:bottom w:val="nil"/>
+          <w:right w:val="nil"/>
+          <w:between w:val="nil"/>
+        </w:pBdr>
+        <w:spacing w:line="360" w:lineRule="auto"/>
+        <w:jc w:val="both"/>
+        <w:rPr>
+          <w:rFonts w:eastAsia="Times New Roman"/>
+          <w:color w:val="000000"/>
+        </w:rPr>
+      </w:pPr>
+      <w:r>
+        <w:rPr>
+          <w:rFonts w:eastAsia="Times New Roman"/>
+          <w:color w:val="000000"/>
+        </w:rPr>
+        <w:tab/>
+      </w:r>
+      <w:r>
+        <w:rPr>
+          <w:rFonts w:eastAsia="Times New Roman"/>
+          <w:color w:val="000000"/>
+        </w:rPr>
+        <w:tab/>
+      </w:r>
+      <w:r>
+        <w:rPr>
+          <w:rFonts w:eastAsia="Times New Roman"/>
+          <w:color w:val="000000"/>
+        </w:rPr>
+        <w:t xml:space="preserve">= </w:t>
+      </w:r>
+      <w:r>
+        <w:rPr>
+          <w:rFonts w:eastAsia="Times New Roman"/>
+          <w:color w:val="000000"/>
+        </w:rPr>
+        <w:t>${NRR}</w:t>
+      </w:r>
+      <w:r>
+        <w:rPr>
+          <w:rFonts w:eastAsia="Times New Roman"/>
+          <w:color w:val="000000"/>
+        </w:rPr>
+        <w:sym w:font="Symbol" w:char="F0D7"/>
+      </w:r>
+      <w:proofErr w:type="spellStart"/>
+      <w:r>
+        <w:rPr>
+          <w:rFonts w:eastAsia="Times New Roman"/>
+          <w:color w:val="000000"/>
+        </w:rPr>
+        <w:t>yr</w:t>
+      </w:r>
+      <w:proofErr w:type="spellEnd"/>
+      <w:r>
+        <w:rPr>
+          <w:rFonts w:eastAsia="Times New Roman"/>
+          <w:color w:val="000000"/>
+        </w:rPr>
+        <w:t>/kWh</w:t>
+      </w:r>
+      <w:r>
+        <w:rPr>
+          <w:rFonts w:eastAsia="Times New Roman"/>
+          <w:color w:val="000000"/>
+        </w:rPr>
+        <w:t xml:space="preserve"> </w:t>
+      </w:r>
+      <w:r>
+        <w:t>×</w:t>
+      </w:r>
+      <w:r>
+        <w:rPr>
+          <w:rFonts w:eastAsia="Times New Roman"/>
+          <w:color w:val="000000"/>
+        </w:rPr>
+        <w:t xml:space="preserve"> </w:t>
+      </w:r>
+      <w:r>
+        <w:rPr>
+          <w:rFonts w:eastAsia="Times New Roman"/>
+          <w:color w:val="000000"/>
+        </w:rPr>
+        <w:t>${NGS}</w:t>
+      </w:r>
+      <w:r>
+        <w:t xml:space="preserve"> </w:t>
+      </w:r>
+      <w:r>
+        <w:rPr>
+          <w:rFonts w:eastAsia="Times New Roman"/>
+          <w:color w:val="000000"/>
+        </w:rPr>
+        <w:t>kWh/</w:t>
+      </w:r>
+      <w:proofErr w:type="spellStart"/>
+      <w:r>
+        <w:rPr>
+          <w:rFonts w:eastAsia="Times New Roman"/>
+          <w:color w:val="000000"/>
+        </w:rPr>
+        <w:t>yr</w:t>
+      </w:r>
+      <w:proofErr w:type="spellEnd"/>
+    </w:p>
+    <w:p>
+      <w:pPr>
+        <w:pBdr>
+          <w:top w:val="nil"/>
+          <w:left w:val="nil"/>
+          <w:bottom w:val="nil"/>
+          <w:right w:val="nil"/>
+          <w:between w:val="nil"/>
+        </w:pBdr>
+        <w:spacing w:line="360" w:lineRule="auto"/>
+        <w:jc w:val="both"/>
+        <w:rPr>
+          <w:rFonts w:eastAsia="Times New Roman"/>
+          <w:color w:val="000000"/>
+        </w:rPr>
+      </w:pPr>
+      <w:r>
+        <w:rPr>
+          <w:rFonts w:eastAsia="Times New Roman"/>
+          <w:color w:val="000000"/>
+        </w:rPr>
+        <w:tab/>
+      </w:r>
+      <w:r>
+        <w:rPr>
+          <w:rFonts w:eastAsia="Times New Roman"/>
+          <w:color w:val="000000"/>
+        </w:rPr>
+        <w:tab/>
+      </w:r>
+      <w:r>
+        <w:rPr>
+          <w:rFonts w:eastAsia="Times New Roman"/>
+          <w:color w:val="000000"/>
+        </w:rPr>
+        <w:t xml:space="preserve">= </w:t>
+      </w:r>
+      <w:r>
+        <w:t>${RB}</w:t>
+      </w:r>
+    </w:p>
+    <w:p>
+      <w:pPr>
+        <w:spacing w:line="360" w:lineRule="auto"/>
+        <w:jc w:val="both"/>
+        <w:rPr>
+          <w:bCs/>
+        </w:rPr>
+      </w:pPr>
+      <w:r>
+        <w:rPr>
+          <w:bCs/>
+        </w:rPr>
+        <w:tab/>
+      </w:r>
+      <w:r>
+        <w:rPr>
+          <w:bCs/>
+        </w:rPr>
+        <w:t>The incentives are capped at 50% of the project cost</w:t>
+      </w:r>
+      <w:r>
+        <w:rPr>
+          <w:bCs/>
+        </w:rPr>
+        <w:t xml:space="preserve">, which </w:t>
+      </w:r>
+      <w:r>
+        <w:rPr>
+          <w:bCs/>
+        </w:rPr>
+        <w:t>makes the modified rebate savings</w:t>
+      </w:r>
+      <w:r>
+        <w:rPr>
+          <w:bCs/>
+        </w:rPr>
+        <w:t>,</w:t>
+      </w:r>
+      <w:r>
+        <w:rPr>
+          <w:bCs/>
+        </w:rPr>
+        <w:t xml:space="preserve"> MRB</w:t>
+      </w:r>
+      <w:r>
+        <w:rPr>
+          <w:bCs/>
+        </w:rPr>
+        <w:t>,</w:t>
+      </w:r>
+      <w:r>
+        <w:rPr>
+          <w:bCs/>
+        </w:rPr>
+        <w:t xml:space="preserve"> equal to </w:t>
+      </w:r>
+      <w:r>
+        <w:t>$</w:t>
+      </w:r>
+      <w:r>
+        <w:t>{MRB}</w:t>
+      </w:r>
+      <w:r>
+        <w:rPr>
+          <w:bCs/>
+        </w:rPr>
+        <w:t>. Hence, the modified implementation cost</w:t>
+      </w:r>
+      <w:r>
+        <w:rPr>
+          <w:bCs/>
+        </w:rPr>
+        <w:t xml:space="preserve">, </w:t>
+      </w:r>
+      <w:r>
+        <w:rPr>
+          <w:bCs/>
+        </w:rPr>
+        <w:t>MIC</w:t>
+      </w:r>
+      <w:r>
+        <w:rPr>
+          <w:bCs/>
+        </w:rPr>
+        <w:t>,</w:t>
+      </w:r>
+      <w:r>
+        <w:rPr>
+          <w:bCs/>
+        </w:rPr>
+        <w:t xml:space="preserve"> is estimated as follows:</w:t>
+      </w:r>
+    </w:p>
+    <w:p>
+      <w:pPr>
+        <w:spacing w:line="360" w:lineRule="auto"/>
+        <w:jc w:val="both"/>
+        <w:rPr>
+          <w:bCs/>
+        </w:rPr>
+      </w:pPr>
+      <w:r>
+        <w:rPr>
+          <w:bCs/>
+        </w:rPr>
+        <w:tab/>
+      </w:r>
+      <w:r>
+        <w:rPr>
+          <w:bCs/>
+        </w:rPr>
+        <w:t>MIC</w:t>
+      </w:r>
+      <w:r>
+        <w:rPr>
+          <w:bCs/>
+        </w:rPr>
+        <w:tab/>
+        <w:t xml:space="preserve">= IC </w:t>
+      </w:r>
+      <w:r>
+        <w:rPr>
+          <w:bCs/>
+        </w:rPr>
+        <w:t>-</w:t>
+      </w:r>
+      <w:r>
+        <w:rPr>
+          <w:bCs/>
+        </w:rPr>
+        <w:t xml:space="preserve"> MRB</w:t>
+      </w:r>
+    </w:p>
+    <w:p>
+      <w:pPr>
+        <w:spacing w:line="360" w:lineRule="auto"/>
+        <w:jc w:val="both"/>
+        <w:rPr>
+          <w:bCs/>
+        </w:rPr>
+      </w:pPr>
+      <w:r>
+        <w:rPr>
+          <w:bCs/>
+        </w:rPr>
+        <w:tab/>
+      </w:r>
+      <w:r>
+        <w:rPr>
+          <w:bCs/>
+        </w:rPr>
+        <w:tab/>
+      </w:r>
+      <w:r>
+        <w:rPr>
+          <w:bCs/>
+        </w:rPr>
+        <w:t xml:space="preserve">= </w:t>
+      </w:r>
+      <w:r>
+        <w:t>$</w:t>
+      </w:r>
+      <w:r>
+        <w:t>{IC}</w:t>
+      </w:r>
+      <w:r>
+        <w:rPr>
+          <w:bCs/>
+        </w:rPr>
+        <w:t xml:space="preserve"> - </w:t>
+      </w:r>
+      <w:r>
+        <w:t>$</w:t>
+      </w:r>
+      <w:r>
+        <w:t>{MRB}</w:t>
+      </w:r>
+    </w:p>
+    <w:p>
+      <w:pPr>
+        <w:spacing w:line="360" w:lineRule="auto"/>
+        <w:jc w:val="both"/>
+        <w:rPr>
+          <w:bCs/>
+        </w:rPr>
+      </w:pPr>
+      <w:r>
+        <w:rPr>
+          <w:bCs/>
+        </w:rPr>
+        <w:tab/>
+      </w:r>
+      <w:r>
+        <w:rPr>
+          <w:bCs/>
+        </w:rPr>
+        <w:tab/>
+      </w:r>
+      <w:r>
+        <w:rPr>
+          <w:bCs/>
+        </w:rPr>
+        <w:t xml:space="preserve">= </w:t>
+      </w:r>
+      <w:r>
+        <w:t>$</w:t>
+      </w:r>
+      <w:r>
+        <w:t>{MIC}</w:t>
+      </w:r>
+    </w:p>
+    <w:p>
+      <w:pPr>
+        <w:spacing w:line="360" w:lineRule="auto"/>
+        <w:jc w:val="both"/>
+        <w:rPr>
+          <w:bCs/>
+        </w:rPr>
+      </w:pPr>
+      <w:r>
+        <w:rPr>
+          <w:bCs/>
+        </w:rPr>
+        <w:tab/>
+        <w:t>The modified implementation cost is ${MIC</w:t>
+      </w:r>
+      <w:proofErr w:type="gramStart"/>
+      <w:r>
+        <w:rPr>
+          <w:bCs/>
+        </w:rPr>
+        <w:t>}.&lt;</w:t>
+      </w:r>
+      <w:proofErr w:type="gramEnd"/>
+      <w:r>
+        <w:rPr>
+          <w:bCs/>
+        </w:rPr>
+        <w:t>/REBATE&gt;</w:t>
       </w:r>
     </w:p>
     <w:p>
@@ -3646,28 +4567,7 @@
           <w:color w:val="auto"/>
           <w:u w:val="single"/>
         </w:rPr>
-        <w:t>${IC}</w:t>
-      </w:r>
-      <w:r>
-        <w:rPr>
-          <w:b/>
-          <w:color w:val="auto"/>
-        </w:rPr>
-        <w:t xml:space="preserve"> in implementation costs, the payback period </w:t>
-      </w:r>
-      <w:r>
-        <w:rPr>
-          <w:b/>
-          <w:color w:val="auto"/>
-        </w:rPr>
-        <w:t>will b</w:t>
-      </w:r>
-      <w:r>
-        <w:rPr>
-          <w:b/>
-          <w:color w:val="auto"/>
-        </w:rPr>
-        <w:t xml:space="preserve">e </w:t>
+        <w:t>${</w:t>
       </w:r>
       <w:r>
         <w:rPr>
@@ -3675,7 +4575,60 @@
           <w:color w:val="auto"/>
           <w:u w:val="single"/>
         </w:rPr>
-        <w:t>${PB}</w:t>
+        <w:t>M</w:t>
+      </w:r>
+      <w:r>
+        <w:rPr>
+          <w:b/>
+          <w:color w:val="auto"/>
+          <w:u w:val="single"/>
+        </w:rPr>
+        <w:t>IC}</w:t>
+      </w:r>
+      <w:r>
+        <w:rPr>
+          <w:b/>
+          <w:color w:val="auto"/>
+        </w:rPr>
+        <w:t xml:space="preserve"> in implementation costs, the payback period </w:t>
+      </w:r>
+      <w:r>
+        <w:rPr>
+          <w:b/>
+          <w:color w:val="auto"/>
+        </w:rPr>
+        <w:t>will b</w:t>
+      </w:r>
+      <w:r>
+        <w:rPr>
+          <w:b/>
+          <w:color w:val="auto"/>
+        </w:rPr>
+        <w:t xml:space="preserve">e </w:t>
+      </w:r>
+      <w:r>
+        <w:rPr>
+          <w:b/>
+          <w:color w:val="auto"/>
+          <w:u w:val="single"/>
+        </w:rPr>
+        <w:t>${</w:t>
+      </w:r>
+      <w:r>
+        <w:rPr>
+          <w:b/>
+          <w:color w:val="auto"/>
+          <w:u w:val="single"/>
+        </w:rPr>
+        <w:t>M</w:t>
+      </w:r>
+      <w:r>
+        <w:rPr>
+          <w:b/>
+          <w:color w:val="auto"/>
+          <w:u w:val="single"/>
+        </w:rPr>
+        <w:t>PB}</w:t>
       </w:r>
       <w:r>
         <w:rPr>
@@ -3943,7 +4896,15 @@
         <w:footnoteRef/>
       </w:r>
       <w:r>
-        <w:t xml:space="preserve"> Sunden, B. "Heat exchangers and heat recovery processes in gas turbine systems." </w:t>
+        <w:t xml:space="preserve"> </w:t>
+      </w:r>
+      <w:proofErr w:type="spellStart"/>
+      <w:r>
+        <w:t>Sunden</w:t>
+      </w:r>
+      <w:proofErr w:type="spellEnd"/>
+      <w:r>
+        <w:t xml:space="preserve">, B. "Heat exchangers and heat recovery processes in gas turbine systems." </w:t>
       </w:r>
       <w:r>
         <w:rPr>

</xml_diff>